<commit_message>
change cookie back and advanced react headerfooter
</commit_message>
<xml_diff>
--- a/mockupcdc/cdclouons.docx
+++ b/mockupcdc/cdclouons.docx
@@ -4109,7 +4109,27 @@
           <w:color w:val="auto"/>
           <w:u w:val="single"/>
         </w:rPr>
-        <w:t>Partie Back :</w:t>
+        <w:t xml:space="preserve">Partie </w:t>
+      </w:r>
+      <w:r>
+        <w:rPr>
+          <w:rFonts w:ascii="Helvetica" w:eastAsia="Arial Unicode MS" w:hAnsi="Helvetica" w:cs="Arial Unicode MS"/>
+          <w:b/>
+          <w:bCs/>
+          <w:color w:val="auto"/>
+          <w:u w:val="single"/>
+        </w:rPr>
+        <w:t>Admin</w:t>
+      </w:r>
+      <w:r>
+        <w:rPr>
+          <w:rFonts w:ascii="Helvetica" w:eastAsia="Arial Unicode MS" w:hAnsi="Helvetica" w:cs="Arial Unicode MS"/>
+          <w:b/>
+          <w:bCs/>
+          <w:color w:val="auto"/>
+          <w:u w:val="single"/>
+        </w:rPr>
+        <w:t> :</w:t>
       </w:r>
     </w:p>
     <w:p>
@@ -4214,6 +4234,13 @@
         </w:rPr>
         <w:t>Une page utilisateur avec infos</w:t>
       </w:r>
+      <w:r>
+        <w:rPr>
+          <w:rFonts w:ascii="Helvetica" w:eastAsia="Arial Unicode MS" w:hAnsi="Helvetica" w:cs="Arial Unicode MS"/>
+          <w:color w:val="auto"/>
+        </w:rPr>
+        <w:t xml:space="preserve"> et liste des adresses</w:t>
+      </w:r>
     </w:p>
     <w:p>
       <w:pPr>
@@ -4269,19 +4296,11 @@
           <w:rFonts w:ascii="Helvetica" w:eastAsia="Arial Unicode MS" w:hAnsi="Helvetica" w:cs="Arial Unicode MS"/>
           <w:color w:val="auto"/>
         </w:rPr>
-        <w:t>Une page liste des catégories</w:t>
-      </w:r>
-      <w:r>
-        <w:rPr>
-          <w:rFonts w:ascii="Helvetica" w:eastAsia="Arial Unicode MS" w:hAnsi="Helvetica" w:cs="Arial Unicode MS"/>
-          <w:color w:val="auto"/>
-        </w:rPr>
-        <w:t xml:space="preserve"> avec ouverture popup d’une catégorie</w:t>
-      </w:r>
-    </w:p>
-    <w:p>
-      <w:pPr>
-        <w:pStyle w:val="Paragraphedeliste"/>
+        <w:t>Une page liste des catégories avec ouverture popup d’une catégorie</w:t>
+      </w:r>
+    </w:p>
+    <w:p>
+      <w:pPr>
         <w:rPr>
           <w:rFonts w:ascii="Helvetica" w:hAnsi="Helvetica" w:cs="Arial Unicode MS"/>
           <w:lang w:val="fr-FR"/>
@@ -4305,28 +4324,7 @@
           <w:rFonts w:ascii="Helvetica" w:eastAsia="Arial Unicode MS" w:hAnsi="Helvetica" w:cs="Arial Unicode MS"/>
           <w:color w:val="auto"/>
         </w:rPr>
-        <w:t>Une page liste adresse utilisateur</w:t>
-      </w:r>
-      <w:r>
-        <w:rPr>
-          <w:rFonts w:ascii="Helvetica" w:eastAsia="Arial Unicode MS" w:hAnsi="Helvetica" w:cs="Arial Unicode MS"/>
-          <w:color w:val="auto"/>
-        </w:rPr>
-        <w:t xml:space="preserve"> </w:t>
-      </w:r>
-      <w:r>
-        <w:rPr>
-          <w:rFonts w:ascii="Helvetica" w:eastAsia="Arial Unicode MS" w:hAnsi="Helvetica" w:cs="Arial Unicode MS"/>
-          <w:color w:val="auto"/>
-        </w:rPr>
-        <w:t xml:space="preserve">avec ouverture popup d’une </w:t>
-      </w:r>
-      <w:r>
-        <w:rPr>
-          <w:rFonts w:ascii="Helvetica" w:eastAsia="Arial Unicode MS" w:hAnsi="Helvetica" w:cs="Arial Unicode MS"/>
-          <w:color w:val="auto"/>
-        </w:rPr>
-        <w:t>adresse</w:t>
+        <w:t>Une page liste des paiements</w:t>
       </w:r>
     </w:p>
     <w:p>
@@ -4355,7 +4353,7 @@
           <w:rFonts w:ascii="Helvetica" w:eastAsia="Arial Unicode MS" w:hAnsi="Helvetica" w:cs="Arial Unicode MS"/>
           <w:color w:val="auto"/>
         </w:rPr>
-        <w:t>Une page liste des paiements</w:t>
+        <w:t>Une page paiement</w:t>
       </w:r>
     </w:p>
     <w:p>
@@ -4383,7 +4381,7 @@
           <w:rFonts w:ascii="Helvetica" w:eastAsia="Arial Unicode MS" w:hAnsi="Helvetica" w:cs="Arial Unicode MS"/>
           <w:color w:val="auto"/>
         </w:rPr>
-        <w:t>Une page paiement</w:t>
+        <w:t>Une page liste des administrateurs (restreintes aux superadmins)</w:t>
       </w:r>
     </w:p>
     <w:p>
@@ -4391,34 +4389,7 @@
         <w:pStyle w:val="Paragraphedeliste"/>
         <w:rPr>
           <w:rFonts w:ascii="Helvetica" w:hAnsi="Helvetica" w:cs="Arial Unicode MS"/>
-        </w:rPr>
-      </w:pPr>
-    </w:p>
-    <w:p>
-      <w:pPr>
-        <w:pStyle w:val="Corps"/>
-        <w:numPr>
-          <w:ilvl w:val="0"/>
-          <w:numId w:val="20"/>
-        </w:numPr>
-        <w:rPr>
-          <w:rFonts w:ascii="Helvetica" w:eastAsia="Arial Unicode MS" w:hAnsi="Helvetica" w:cs="Arial Unicode MS"/>
-          <w:color w:val="auto"/>
-        </w:rPr>
-      </w:pPr>
-      <w:r>
-        <w:rPr>
-          <w:rFonts w:ascii="Helvetica" w:eastAsia="Arial Unicode MS" w:hAnsi="Helvetica" w:cs="Arial Unicode MS"/>
-          <w:color w:val="auto"/>
-        </w:rPr>
-        <w:t>Une page liste des administrateurs (restreintes aux superadmins)</w:t>
-      </w:r>
-    </w:p>
-    <w:p>
-      <w:pPr>
-        <w:pStyle w:val="Paragraphedeliste"/>
-        <w:rPr>
-          <w:rFonts w:ascii="Helvetica" w:hAnsi="Helvetica" w:cs="Arial Unicode MS"/>
+          <w:lang w:val="fr-FR"/>
         </w:rPr>
       </w:pPr>
     </w:p>
@@ -4440,14 +4411,7 @@
           <w:rFonts w:ascii="Helvetica" w:eastAsia="Arial Unicode MS" w:hAnsi="Helvetica" w:cs="Arial Unicode MS"/>
           <w:color w:val="auto"/>
         </w:rPr>
-        <w:t xml:space="preserve">Une page détail administrateurs </w:t>
-      </w:r>
-      <w:r>
-        <w:rPr>
-          <w:rFonts w:ascii="Helvetica" w:eastAsia="Arial Unicode MS" w:hAnsi="Helvetica" w:cs="Arial Unicode MS"/>
-          <w:color w:val="auto"/>
-        </w:rPr>
-        <w:t>(restreintes aux superadmins)</w:t>
+        <w:t>Une page détail administrateur (restreintes aux superadmins)</w:t>
       </w:r>
     </w:p>
     <w:p>
@@ -4508,14 +4472,7 @@
           <w:rFonts w:ascii="Helvetica" w:eastAsia="Arial Unicode MS" w:hAnsi="Helvetica" w:cs="Arial Unicode MS"/>
           <w:color w:val="auto"/>
         </w:rPr>
-        <w:t xml:space="preserve">Une page </w:t>
-      </w:r>
-      <w:r>
-        <w:rPr>
-          <w:rFonts w:ascii="Helvetica" w:eastAsia="Arial Unicode MS" w:hAnsi="Helvetica" w:cs="Arial Unicode MS"/>
-          <w:color w:val="auto"/>
-        </w:rPr>
-        <w:t>livraison</w:t>
+        <w:t>Une page livraison</w:t>
       </w:r>
     </w:p>
     <w:p>
@@ -4654,6 +4611,35 @@
     </w:p>
     <w:p>
       <w:pPr>
+        <w:pStyle w:val="Paragraphedeliste"/>
+        <w:rPr>
+          <w:rFonts w:ascii="Helvetica" w:hAnsi="Helvetica" w:cs="Arial Unicode MS"/>
+        </w:rPr>
+      </w:pPr>
+    </w:p>
+    <w:p>
+      <w:pPr>
+        <w:pStyle w:val="Corps"/>
+        <w:numPr>
+          <w:ilvl w:val="0"/>
+          <w:numId w:val="20"/>
+        </w:numPr>
+        <w:ind w:left="284" w:hanging="77"/>
+        <w:rPr>
+          <w:rFonts w:ascii="Helvetica" w:eastAsia="Arial Unicode MS" w:hAnsi="Helvetica" w:cs="Arial Unicode MS"/>
+          <w:color w:val="auto"/>
+        </w:rPr>
+      </w:pPr>
+      <w:r>
+        <w:rPr>
+          <w:rFonts w:ascii="Helvetica" w:eastAsia="Arial Unicode MS" w:hAnsi="Helvetica" w:cs="Arial Unicode MS"/>
+          <w:color w:val="auto"/>
+        </w:rPr>
+        <w:t>Une page message contactez-nous</w:t>
+      </w:r>
+    </w:p>
+    <w:p>
+      <w:pPr>
         <w:pStyle w:val="Corps"/>
         <w:spacing w:after="160"/>
         <w:rPr>
@@ -4692,21 +4678,7 @@
           <w:rFonts w:ascii="Helvetica" w:hAnsi="Helvetica"/>
           <w:color w:val="3762A2"/>
         </w:rPr>
-        <w:t xml:space="preserve">2. Contraintes </w:t>
-      </w:r>
-      <w:r>
-        <w:rPr>
-          <w:rFonts w:ascii="Helvetica" w:hAnsi="Helvetica"/>
-          <w:color w:val="3762A2"/>
-        </w:rPr>
-        <w:t>FONCTIONNELLES</w:t>
-      </w:r>
-      <w:r>
-        <w:rPr>
-          <w:rFonts w:ascii="Helvetica" w:hAnsi="Helvetica"/>
-          <w:color w:val="3762A2"/>
-        </w:rPr>
-        <w:t xml:space="preserve"> :</w:t>
+        <w:t>2. Contraintes FONCTIONNELLES :</w:t>
       </w:r>
     </w:p>
     <w:p>
@@ -4937,14 +4909,7 @@
           <w:rFonts w:ascii="Helvetica" w:eastAsia="Arial Unicode MS" w:hAnsi="Helvetica" w:cs="Arial Unicode MS"/>
           <w:color w:val="auto"/>
         </w:rPr>
-        <w:t>Un utilisateur</w:t>
-      </w:r>
-      <w:r>
-        <w:rPr>
-          <w:rFonts w:ascii="Helvetica" w:eastAsia="Arial Unicode MS" w:hAnsi="Helvetica" w:cs="Arial Unicode MS"/>
-          <w:color w:val="auto"/>
-        </w:rPr>
-        <w:t xml:space="preserve"> connecté peut contacter le propriétaire d’une annonce de location</w:t>
+        <w:t>Un utilisateur connecté peut contacter le propriétaire d’une annonce de location</w:t>
       </w:r>
     </w:p>
     <w:p>
@@ -4964,14 +4929,7 @@
           <w:rFonts w:ascii="Helvetica" w:eastAsia="Arial Unicode MS" w:hAnsi="Helvetica" w:cs="Arial Unicode MS"/>
           <w:color w:val="auto"/>
         </w:rPr>
-        <w:t>Un utilisateur</w:t>
-      </w:r>
-      <w:r>
-        <w:rPr>
-          <w:rFonts w:ascii="Helvetica" w:eastAsia="Arial Unicode MS" w:hAnsi="Helvetica" w:cs="Arial Unicode MS"/>
-          <w:color w:val="auto"/>
-        </w:rPr>
-        <w:t xml:space="preserve"> connecté peut proposer une annonce de location (formulaire)</w:t>
+        <w:t>Un utilisateur connecté peut proposer une annonce de location (formulaire)</w:t>
       </w:r>
     </w:p>
     <w:p>
@@ -4991,14 +4949,7 @@
           <w:rFonts w:ascii="Helvetica" w:eastAsia="Arial Unicode MS" w:hAnsi="Helvetica" w:cs="Arial Unicode MS"/>
           <w:color w:val="auto"/>
         </w:rPr>
-        <w:t>Un utilisateur</w:t>
-      </w:r>
-      <w:r>
-        <w:rPr>
-          <w:rFonts w:ascii="Helvetica" w:eastAsia="Arial Unicode MS" w:hAnsi="Helvetica" w:cs="Arial Unicode MS"/>
-          <w:color w:val="auto"/>
-        </w:rPr>
-        <w:t xml:space="preserve"> connecté peut réserver un article en location</w:t>
+        <w:t>Un utilisateur connecté peut réserver un article en location</w:t>
       </w:r>
     </w:p>
     <w:p>
@@ -5018,14 +4969,7 @@
           <w:rFonts w:ascii="Helvetica" w:eastAsia="Arial Unicode MS" w:hAnsi="Helvetica" w:cs="Arial Unicode MS"/>
           <w:color w:val="auto"/>
         </w:rPr>
-        <w:t>Un utilisateur</w:t>
-      </w:r>
-      <w:r>
-        <w:rPr>
-          <w:rFonts w:ascii="Helvetica" w:eastAsia="Arial Unicode MS" w:hAnsi="Helvetica" w:cs="Arial Unicode MS"/>
-          <w:color w:val="auto"/>
-        </w:rPr>
-        <w:t xml:space="preserve"> peut contacter le service client par message (page contact)</w:t>
+        <w:t>Un utilisateur peut contacter le service client par message (page contact)</w:t>
       </w:r>
     </w:p>
     <w:p>
@@ -5196,21 +5140,7 @@
           <w:rFonts w:ascii="Helvetica" w:eastAsia="Arial Unicode MS" w:hAnsi="Helvetica" w:cs="Arial Unicode MS"/>
           <w:color w:val="auto"/>
         </w:rPr>
-        <w:t xml:space="preserve"> peut consulter tous les administrateurs et y effectuer des modifications</w:t>
-      </w:r>
-      <w:r>
-        <w:rPr>
-          <w:rFonts w:ascii="Helvetica" w:eastAsia="Arial Unicode MS" w:hAnsi="Helvetica" w:cs="Arial Unicode MS"/>
-          <w:color w:val="auto"/>
-        </w:rPr>
-        <w:t xml:space="preserve"> de rôle</w:t>
-      </w:r>
-      <w:r>
-        <w:rPr>
-          <w:rFonts w:ascii="Helvetica" w:eastAsia="Arial Unicode MS" w:hAnsi="Helvetica" w:cs="Arial Unicode MS"/>
-          <w:color w:val="auto"/>
-        </w:rPr>
-        <w:t xml:space="preserve"> ou suppressions</w:t>
+        <w:t xml:space="preserve"> peut consulter tous les administrateurs et y effectuer des modifications de rôle ou suppressions</w:t>
       </w:r>
     </w:p>
     <w:p>
@@ -5276,28 +5206,7 @@
           <w:rFonts w:ascii="Helvetica" w:eastAsia="Arial Unicode MS" w:hAnsi="Helvetica" w:cs="Arial Unicode MS"/>
           <w:color w:val="auto"/>
         </w:rPr>
-        <w:t xml:space="preserve">Un administrateur peut </w:t>
-      </w:r>
-      <w:r>
-        <w:rPr>
-          <w:rFonts w:ascii="Helvetica" w:eastAsia="Arial Unicode MS" w:hAnsi="Helvetica" w:cs="Arial Unicode MS"/>
-          <w:color w:val="auto"/>
-        </w:rPr>
-        <w:t xml:space="preserve">consulter la liste des </w:t>
-      </w:r>
-      <w:r>
-        <w:rPr>
-          <w:rFonts w:ascii="Helvetica" w:eastAsia="Arial Unicode MS" w:hAnsi="Helvetica" w:cs="Arial Unicode MS"/>
-          <w:color w:val="auto"/>
-        </w:rPr>
-        <w:t>utilisateur</w:t>
-      </w:r>
-      <w:r>
-        <w:rPr>
-          <w:rFonts w:ascii="Helvetica" w:eastAsia="Arial Unicode MS" w:hAnsi="Helvetica" w:cs="Arial Unicode MS"/>
-          <w:color w:val="auto"/>
-        </w:rPr>
-        <w:t>s</w:t>
+        <w:t>Un administrateur peut consulter la liste des utilisateurs</w:t>
       </w:r>
     </w:p>
     <w:p>
@@ -5321,21 +5230,7 @@
           <w:rFonts w:ascii="Helvetica" w:eastAsia="Arial Unicode MS" w:hAnsi="Helvetica" w:cs="Arial Unicode MS"/>
           <w:color w:val="auto"/>
         </w:rPr>
-        <w:t xml:space="preserve">Un administrateur peut </w:t>
-      </w:r>
-      <w:r>
-        <w:rPr>
-          <w:rFonts w:ascii="Helvetica" w:eastAsia="Arial Unicode MS" w:hAnsi="Helvetica" w:cs="Arial Unicode MS"/>
-          <w:color w:val="auto"/>
-        </w:rPr>
-        <w:t>enregistrer/consulter/</w:t>
-      </w:r>
-      <w:r>
-        <w:rPr>
-          <w:rFonts w:ascii="Helvetica" w:eastAsia="Arial Unicode MS" w:hAnsi="Helvetica" w:cs="Arial Unicode MS"/>
-          <w:color w:val="auto"/>
-        </w:rPr>
-        <w:t>modifier un utilisateur</w:t>
+        <w:t>Un administrateur peut enregistrer/consulter/modifier un utilisateur</w:t>
       </w:r>
     </w:p>
     <w:p>
@@ -5524,14 +5419,7 @@
           <w:rFonts w:ascii="Helvetica" w:eastAsia="Arial Unicode MS" w:hAnsi="Helvetica" w:cs="Arial Unicode MS"/>
           <w:color w:val="auto"/>
         </w:rPr>
-        <w:t xml:space="preserve">la liste des </w:t>
-      </w:r>
-      <w:r>
-        <w:rPr>
-          <w:rFonts w:ascii="Helvetica" w:eastAsia="Arial Unicode MS" w:hAnsi="Helvetica" w:cs="Arial Unicode MS"/>
-          <w:color w:val="auto"/>
-        </w:rPr>
-        <w:t>articles en location</w:t>
+        <w:t>la liste des articles en location</w:t>
       </w:r>
     </w:p>
     <w:p>
@@ -5559,14 +5447,7 @@
           <w:rFonts w:ascii="Helvetica" w:eastAsia="Arial Unicode MS" w:hAnsi="Helvetica" w:cs="Arial Unicode MS"/>
           <w:color w:val="auto"/>
         </w:rPr>
-        <w:t xml:space="preserve">modifier un </w:t>
-      </w:r>
-      <w:r>
-        <w:rPr>
-          <w:rFonts w:ascii="Helvetica" w:eastAsia="Arial Unicode MS" w:hAnsi="Helvetica" w:cs="Arial Unicode MS"/>
-          <w:color w:val="auto"/>
-        </w:rPr>
-        <w:t>article en location</w:t>
+        <w:t>modifier un article en location</w:t>
       </w:r>
     </w:p>
     <w:p>
@@ -5595,14 +5476,7 @@
           <w:rFonts w:ascii="Helvetica" w:eastAsia="Arial Unicode MS" w:hAnsi="Helvetica" w:cs="Arial Unicode MS"/>
           <w:color w:val="auto"/>
         </w:rPr>
-        <w:t xml:space="preserve">la liste des </w:t>
-      </w:r>
-      <w:r>
-        <w:rPr>
-          <w:rFonts w:ascii="Helvetica" w:eastAsia="Arial Unicode MS" w:hAnsi="Helvetica" w:cs="Arial Unicode MS"/>
-          <w:color w:val="auto"/>
-        </w:rPr>
-        <w:t>modes de livraisons</w:t>
+        <w:t>la liste des modes de livraisons</w:t>
       </w:r>
     </w:p>
     <w:p>
@@ -5658,14 +5532,7 @@
           <w:rFonts w:ascii="Helvetica" w:eastAsia="Arial Unicode MS" w:hAnsi="Helvetica" w:cs="Arial Unicode MS"/>
           <w:color w:val="auto"/>
         </w:rPr>
-        <w:t>un</w:t>
-      </w:r>
-      <w:r>
-        <w:rPr>
-          <w:rFonts w:ascii="Helvetica" w:eastAsia="Arial Unicode MS" w:hAnsi="Helvetica" w:cs="Arial Unicode MS"/>
-          <w:color w:val="auto"/>
-        </w:rPr>
-        <w:t xml:space="preserve"> mode de livraison</w:t>
+        <w:t>un mode de livraison</w:t>
       </w:r>
     </w:p>
     <w:p>
@@ -5693,14 +5560,7 @@
           <w:rFonts w:ascii="Helvetica" w:eastAsia="Arial Unicode MS" w:hAnsi="Helvetica" w:cs="Arial Unicode MS"/>
           <w:color w:val="auto"/>
         </w:rPr>
-        <w:t xml:space="preserve">la liste des </w:t>
-      </w:r>
-      <w:r>
-        <w:rPr>
-          <w:rFonts w:ascii="Helvetica" w:eastAsia="Arial Unicode MS" w:hAnsi="Helvetica" w:cs="Arial Unicode MS"/>
-          <w:color w:val="auto"/>
-        </w:rPr>
-        <w:t>catégories</w:t>
+        <w:t>la liste des catégories</w:t>
       </w:r>
     </w:p>
     <w:p>
@@ -5756,14 +5616,7 @@
           <w:rFonts w:ascii="Helvetica" w:eastAsia="Arial Unicode MS" w:hAnsi="Helvetica" w:cs="Arial Unicode MS"/>
           <w:color w:val="auto"/>
         </w:rPr>
-        <w:t>une</w:t>
-      </w:r>
-      <w:r>
-        <w:rPr>
-          <w:rFonts w:ascii="Helvetica" w:eastAsia="Arial Unicode MS" w:hAnsi="Helvetica" w:cs="Arial Unicode MS"/>
-          <w:color w:val="auto"/>
-        </w:rPr>
-        <w:t xml:space="preserve"> catégorie</w:t>
+        <w:t>une catégorie</w:t>
       </w:r>
     </w:p>
     <w:p>
@@ -5791,14 +5644,7 @@
           <w:rFonts w:ascii="Helvetica" w:eastAsia="Arial Unicode MS" w:hAnsi="Helvetica" w:cs="Arial Unicode MS"/>
           <w:color w:val="auto"/>
         </w:rPr>
-        <w:t xml:space="preserve">la liste des </w:t>
-      </w:r>
-      <w:r>
-        <w:rPr>
-          <w:rFonts w:ascii="Helvetica" w:eastAsia="Arial Unicode MS" w:hAnsi="Helvetica" w:cs="Arial Unicode MS"/>
-          <w:color w:val="auto"/>
-        </w:rPr>
-        <w:t>paiements</w:t>
+        <w:t>la liste des paiements</w:t>
       </w:r>
     </w:p>
     <w:p>
@@ -5840,14 +5686,7 @@
           <w:rFonts w:ascii="Helvetica" w:eastAsia="Arial Unicode MS" w:hAnsi="Helvetica" w:cs="Arial Unicode MS"/>
           <w:color w:val="auto"/>
         </w:rPr>
-        <w:t>un</w:t>
-      </w:r>
-      <w:r>
-        <w:rPr>
-          <w:rFonts w:ascii="Helvetica" w:eastAsia="Arial Unicode MS" w:hAnsi="Helvetica" w:cs="Arial Unicode MS"/>
-          <w:color w:val="auto"/>
-        </w:rPr>
-        <w:t xml:space="preserve"> paiement</w:t>
+        <w:t>un paiement</w:t>
       </w:r>
     </w:p>
     <w:p>
@@ -5875,14 +5714,7 @@
           <w:rFonts w:ascii="Helvetica" w:eastAsia="Arial Unicode MS" w:hAnsi="Helvetica" w:cs="Arial Unicode MS"/>
           <w:color w:val="auto"/>
         </w:rPr>
-        <w:t xml:space="preserve">la liste </w:t>
-      </w:r>
-      <w:r>
-        <w:rPr>
-          <w:rFonts w:ascii="Helvetica" w:eastAsia="Arial Unicode MS" w:hAnsi="Helvetica" w:cs="Arial Unicode MS"/>
-          <w:color w:val="auto"/>
-        </w:rPr>
-        <w:t>des messages</w:t>
+        <w:t>la liste des messages</w:t>
       </w:r>
     </w:p>
     <w:p>

</xml_diff>

<commit_message>
Add the pagelist component and all list of content in admin
</commit_message>
<xml_diff>
--- a/mockupcdc/cdclouons.docx
+++ b/mockupcdc/cdclouons.docx
@@ -1249,7 +1249,6 @@
           <w:rFonts w:eastAsia="Arial Unicode MS" w:cs="Arial Unicode MS"/>
         </w:rPr>
       </w:pPr>
-      <w:proofErr w:type="gramStart"/>
       <w:r>
         <w:rPr>
           <w:rFonts w:eastAsia="Arial Unicode MS" w:cs="Arial Unicode MS"/>
@@ -1260,14 +1259,7 @@
         <w:rPr>
           <w:rFonts w:eastAsia="Arial Unicode MS" w:cs="Arial Unicode MS"/>
         </w:rPr>
-        <w:t>,</w:t>
-      </w:r>
-      <w:proofErr w:type="gramEnd"/>
-      <w:r>
-        <w:rPr>
-          <w:rFonts w:eastAsia="Arial Unicode MS" w:cs="Arial Unicode MS"/>
-        </w:rPr>
-        <w:t xml:space="preserve"> souhaite innover le marché de la </w:t>
+        <w:t xml:space="preserve">, souhaite innover le marché de la </w:t>
       </w:r>
       <w:r>
         <w:rPr>
@@ -1552,7 +1544,6 @@
         </w:rPr>
         <w:t xml:space="preserve">Nos principaux concurrents sont : </w:t>
       </w:r>
-      <w:proofErr w:type="spellStart"/>
       <w:r>
         <w:rPr>
           <w:rFonts w:ascii="Helvetica" w:hAnsi="Helvetica"/>
@@ -1560,7 +1551,6 @@
         </w:rPr>
         <w:t>jelouetout</w:t>
       </w:r>
-      <w:proofErr w:type="spellEnd"/>
       <w:r>
         <w:rPr>
           <w:rFonts w:ascii="Helvetica" w:hAnsi="Helvetica"/>
@@ -2371,23 +2361,7 @@
           <w:rFonts w:ascii="Helvetica" w:hAnsi="Helvetica"/>
           <w:u w:color="000000"/>
         </w:rPr>
-        <w:t xml:space="preserve">Nous n’avons pas de boutique physique. Notre site devra déjà comporter l’option Anglais et sera donc disponible en deux langues. Français et Anglais. La seule solution de paiement à intégrer pour le moment est </w:t>
-      </w:r>
-      <w:proofErr w:type="spellStart"/>
-      <w:r>
-        <w:rPr>
-          <w:rFonts w:ascii="Helvetica" w:hAnsi="Helvetica"/>
-          <w:u w:color="000000"/>
-        </w:rPr>
-        <w:t>paypal</w:t>
-      </w:r>
-      <w:proofErr w:type="spellEnd"/>
-      <w:r>
-        <w:rPr>
-          <w:rFonts w:ascii="Helvetica" w:hAnsi="Helvetica"/>
-          <w:u w:color="000000"/>
-        </w:rPr>
-        <w:t>.</w:t>
+        <w:t>Nous n’avons pas de boutique physique. Notre site devra déjà comporter l’option Anglais et sera donc disponible en deux langues. Français et Anglais. La seule solution de paiement à intégrer pour le moment est paypal.</w:t>
       </w:r>
     </w:p>
     <w:p>
@@ -2865,31 +2839,7 @@
           <w:u w:color="000000"/>
         </w:rPr>
         <w:tab/>
-      </w:r>
-      <w:proofErr w:type="spellStart"/>
-      <w:proofErr w:type="gramStart"/>
-      <w:r>
-        <w:rPr>
-          <w:rFonts w:ascii="Helvetica" w:hAnsi="Helvetica"/>
-          <w:u w:color="000000"/>
-        </w:rPr>
-        <w:t>rgb</w:t>
-      </w:r>
-      <w:proofErr w:type="spellEnd"/>
-      <w:r>
-        <w:rPr>
-          <w:rFonts w:ascii="Helvetica" w:hAnsi="Helvetica"/>
-          <w:u w:color="000000"/>
-        </w:rPr>
-        <w:t>(</w:t>
-      </w:r>
-      <w:proofErr w:type="gramEnd"/>
-      <w:r>
-        <w:rPr>
-          <w:rFonts w:ascii="Helvetica" w:hAnsi="Helvetica"/>
-          <w:u w:color="000000"/>
-        </w:rPr>
-        <w:t>60, 140, 228)</w:t>
+        <w:t>rgb(60, 140, 228)</w:t>
       </w:r>
       <w:r>
         <w:rPr>
@@ -2941,31 +2891,7 @@
           <w:u w:color="000000"/>
         </w:rPr>
         <w:tab/>
-      </w:r>
-      <w:proofErr w:type="spellStart"/>
-      <w:proofErr w:type="gramStart"/>
-      <w:r>
-        <w:rPr>
-          <w:rFonts w:ascii="Helvetica" w:hAnsi="Helvetica"/>
-          <w:u w:color="000000"/>
-        </w:rPr>
-        <w:t>rgb</w:t>
-      </w:r>
-      <w:proofErr w:type="spellEnd"/>
-      <w:r>
-        <w:rPr>
-          <w:rFonts w:ascii="Helvetica" w:hAnsi="Helvetica"/>
-          <w:u w:color="000000"/>
-        </w:rPr>
-        <w:t>(</w:t>
-      </w:r>
-      <w:proofErr w:type="gramEnd"/>
-      <w:r>
-        <w:rPr>
-          <w:rFonts w:ascii="Helvetica" w:hAnsi="Helvetica"/>
-          <w:u w:color="000000"/>
-        </w:rPr>
-        <w:t>60, 148, 228)</w:t>
+        <w:t>rgb(60, 148, 228)</w:t>
       </w:r>
       <w:r>
         <w:rPr>
@@ -3017,31 +2943,7 @@
           <w:u w:color="000000"/>
         </w:rPr>
         <w:tab/>
-      </w:r>
-      <w:proofErr w:type="spellStart"/>
-      <w:proofErr w:type="gramStart"/>
-      <w:r>
-        <w:rPr>
-          <w:rFonts w:ascii="Helvetica" w:hAnsi="Helvetica"/>
-          <w:u w:color="000000"/>
-        </w:rPr>
-        <w:t>rgb</w:t>
-      </w:r>
-      <w:proofErr w:type="spellEnd"/>
-      <w:r>
-        <w:rPr>
-          <w:rFonts w:ascii="Helvetica" w:hAnsi="Helvetica"/>
-          <w:u w:color="000000"/>
-        </w:rPr>
-        <w:t>(</w:t>
-      </w:r>
-      <w:proofErr w:type="gramEnd"/>
-      <w:r>
-        <w:rPr>
-          <w:rFonts w:ascii="Helvetica" w:hAnsi="Helvetica"/>
-          <w:u w:color="000000"/>
-        </w:rPr>
-        <w:t>20, 76, 132)</w:t>
+        <w:t>rgb(20, 76, 132)</w:t>
       </w:r>
       <w:r>
         <w:rPr>
@@ -3093,31 +2995,7 @@
           <w:u w:color="000000"/>
         </w:rPr>
         <w:tab/>
-      </w:r>
-      <w:proofErr w:type="spellStart"/>
-      <w:proofErr w:type="gramStart"/>
-      <w:r>
-        <w:rPr>
-          <w:rFonts w:ascii="Helvetica" w:hAnsi="Helvetica"/>
-          <w:u w:color="000000"/>
-        </w:rPr>
-        <w:t>rgb</w:t>
-      </w:r>
-      <w:proofErr w:type="spellEnd"/>
-      <w:r>
-        <w:rPr>
-          <w:rFonts w:ascii="Helvetica" w:hAnsi="Helvetica"/>
-          <w:u w:color="000000"/>
-        </w:rPr>
-        <w:t>(</w:t>
-      </w:r>
-      <w:proofErr w:type="gramEnd"/>
-      <w:r>
-        <w:rPr>
-          <w:rFonts w:ascii="Helvetica" w:hAnsi="Helvetica"/>
-          <w:u w:color="000000"/>
-        </w:rPr>
-        <w:t>20, 76, 140)</w:t>
+        <w:t>rgb(20, 76, 140)</w:t>
       </w:r>
       <w:r>
         <w:rPr>
@@ -3169,31 +3047,7 @@
           <w:u w:color="000000"/>
         </w:rPr>
         <w:tab/>
-      </w:r>
-      <w:proofErr w:type="spellStart"/>
-      <w:proofErr w:type="gramStart"/>
-      <w:r>
-        <w:rPr>
-          <w:rFonts w:ascii="Helvetica" w:hAnsi="Helvetica"/>
-          <w:u w:color="000000"/>
-        </w:rPr>
-        <w:t>rgb</w:t>
-      </w:r>
-      <w:proofErr w:type="spellEnd"/>
-      <w:r>
-        <w:rPr>
-          <w:rFonts w:ascii="Helvetica" w:hAnsi="Helvetica"/>
-          <w:u w:color="000000"/>
-        </w:rPr>
-        <w:t>(</w:t>
-      </w:r>
-      <w:proofErr w:type="gramEnd"/>
-      <w:r>
-        <w:rPr>
-          <w:rFonts w:ascii="Helvetica" w:hAnsi="Helvetica"/>
-          <w:u w:color="000000"/>
-        </w:rPr>
-        <w:t>40, 116, 156)</w:t>
+        <w:t>rgb(40, 116, 156)</w:t>
       </w:r>
     </w:p>
     <w:p>
@@ -3428,21 +3282,7 @@
         <w:rPr>
           <w:rFonts w:ascii="Helvetica" w:hAnsi="Helvetica"/>
         </w:rPr>
-        <w:t>L’arborescence du site (les rubriques, sous rubriques, type d’</w:t>
-      </w:r>
-      <w:proofErr w:type="spellStart"/>
-      <w:r>
-        <w:rPr>
-          <w:rFonts w:ascii="Helvetica" w:hAnsi="Helvetica"/>
-        </w:rPr>
-        <w:t>URL’s</w:t>
-      </w:r>
-      <w:proofErr w:type="spellEnd"/>
-      <w:r>
-        <w:rPr>
-          <w:rFonts w:ascii="Helvetica" w:hAnsi="Helvetica"/>
-        </w:rPr>
-        <w:t xml:space="preserve"> etc…)</w:t>
+        <w:t>L’arborescence du site (les rubriques, sous rubriques, type d’URL’s etc…)</w:t>
       </w:r>
     </w:p>
     <w:p>
@@ -4381,6 +4221,56 @@
           <w:rFonts w:ascii="Helvetica" w:eastAsia="Arial Unicode MS" w:hAnsi="Helvetica" w:cs="Arial Unicode MS"/>
           <w:color w:val="auto"/>
         </w:rPr>
+        <w:t xml:space="preserve">Une page liste des </w:t>
+      </w:r>
+      <w:r>
+        <w:rPr>
+          <w:rFonts w:ascii="Helvetica" w:eastAsia="Arial Unicode MS" w:hAnsi="Helvetica" w:cs="Arial Unicode MS"/>
+          <w:color w:val="auto"/>
+        </w:rPr>
+        <w:t>adresses</w:t>
+      </w:r>
+      <w:r>
+        <w:rPr>
+          <w:rFonts w:ascii="Helvetica" w:eastAsia="Arial Unicode MS" w:hAnsi="Helvetica" w:cs="Arial Unicode MS"/>
+          <w:color w:val="auto"/>
+        </w:rPr>
+        <w:t xml:space="preserve"> avec ouverture popup d’une </w:t>
+      </w:r>
+      <w:r>
+        <w:rPr>
+          <w:rFonts w:ascii="Helvetica" w:eastAsia="Arial Unicode MS" w:hAnsi="Helvetica" w:cs="Arial Unicode MS"/>
+          <w:color w:val="auto"/>
+        </w:rPr>
+        <w:t>adresse</w:t>
+      </w:r>
+    </w:p>
+    <w:p>
+      <w:pPr>
+        <w:pStyle w:val="Paragraphedeliste"/>
+        <w:rPr>
+          <w:rFonts w:ascii="Helvetica" w:hAnsi="Helvetica" w:cs="Arial Unicode MS"/>
+          <w:lang w:val="fr-FR"/>
+        </w:rPr>
+      </w:pPr>
+    </w:p>
+    <w:p>
+      <w:pPr>
+        <w:pStyle w:val="Corps"/>
+        <w:numPr>
+          <w:ilvl w:val="0"/>
+          <w:numId w:val="20"/>
+        </w:numPr>
+        <w:rPr>
+          <w:rFonts w:ascii="Helvetica" w:eastAsia="Arial Unicode MS" w:hAnsi="Helvetica" w:cs="Arial Unicode MS"/>
+          <w:color w:val="auto"/>
+        </w:rPr>
+      </w:pPr>
+      <w:r>
+        <w:rPr>
+          <w:rFonts w:ascii="Helvetica" w:eastAsia="Arial Unicode MS" w:hAnsi="Helvetica" w:cs="Arial Unicode MS"/>
+          <w:color w:val="auto"/>
+        </w:rPr>
         <w:t>Une page liste des administrateurs (restreintes aux superadmins)</w:t>
       </w:r>
     </w:p>
@@ -4614,6 +4504,7 @@
         <w:pStyle w:val="Paragraphedeliste"/>
         <w:rPr>
           <w:rFonts w:ascii="Helvetica" w:hAnsi="Helvetica" w:cs="Arial Unicode MS"/>
+          <w:lang w:val="fr-FR"/>
         </w:rPr>
       </w:pPr>
     </w:p>
@@ -4670,7 +4561,6 @@
           <w:rFonts w:ascii="Helvetica" w:hAnsi="Helvetica"/>
           <w:color w:val="3762A2"/>
         </w:rPr>
-        <w:lastRenderedPageBreak/>
         <w:t>C.</w:t>
       </w:r>
       <w:r>
@@ -5412,6 +5302,7 @@
           <w:rFonts w:ascii="Helvetica" w:eastAsia="Arial Unicode MS" w:hAnsi="Helvetica" w:cs="Arial Unicode MS"/>
           <w:color w:val="auto"/>
         </w:rPr>
+        <w:lastRenderedPageBreak/>
         <w:t xml:space="preserve">Un administrateur peut consulter </w:t>
       </w:r>
       <w:r>
@@ -5468,7 +5359,6 @@
           <w:rFonts w:ascii="Helvetica" w:eastAsia="Arial Unicode MS" w:hAnsi="Helvetica" w:cs="Arial Unicode MS"/>
           <w:color w:val="auto"/>
         </w:rPr>
-        <w:lastRenderedPageBreak/>
         <w:t xml:space="preserve">Un administrateur peut consulter </w:t>
       </w:r>
       <w:r>
@@ -6098,6 +5988,7 @@
         <w:rPr>
           <w:rFonts w:ascii="Helvetica" w:eastAsia="Arial Unicode MS" w:hAnsi="Helvetica" w:cs="Arial Unicode MS"/>
         </w:rPr>
+        <w:lastRenderedPageBreak/>
         <w:t>Nous nous attendons à ce que le code soit optimisé et facilement maintenable.</w:t>
       </w:r>
     </w:p>
@@ -6120,7 +6011,6 @@
         <w:rPr>
           <w:rFonts w:ascii="Helvetica" w:eastAsia="Arial Unicode MS" w:hAnsi="Helvetica" w:cs="Arial Unicode MS"/>
         </w:rPr>
-        <w:lastRenderedPageBreak/>
         <w:t>L’application</w:t>
       </w:r>
       <w:r>
@@ -6270,14 +6160,12 @@
           <w:rFonts w:ascii="Helvetica" w:hAnsi="Helvetica"/>
         </w:rPr>
       </w:pPr>
-      <w:proofErr w:type="spellStart"/>
       <w:r>
         <w:rPr>
           <w:rFonts w:ascii="Helvetica" w:hAnsi="Helvetica"/>
         </w:rPr>
         <w:t>React</w:t>
       </w:r>
-      <w:proofErr w:type="spellEnd"/>
       <w:r>
         <w:rPr>
           <w:rFonts w:ascii="Helvetica" w:hAnsi="Helvetica"/>
@@ -6847,7 +6735,6 @@
           <w:rFonts w:ascii="Helvetica" w:hAnsi="Helvetica"/>
           <w:color w:val="3762A2"/>
         </w:rPr>
-        <w:lastRenderedPageBreak/>
         <w:t>C.</w:t>
       </w:r>
       <w:r>
@@ -7054,24 +6941,15 @@
           <w:rFonts w:ascii="Helvetica" w:hAnsi="Helvetica"/>
           <w:lang w:val="de-DE"/>
         </w:rPr>
-        <w:t xml:space="preserve">Dates des </w:t>
-      </w:r>
-      <w:proofErr w:type="spellStart"/>
+        <w:t>Dates des test</w:t>
+      </w:r>
       <w:r>
         <w:rPr>
           <w:rFonts w:ascii="Helvetica" w:hAnsi="Helvetica"/>
           <w:lang w:val="de-DE"/>
         </w:rPr>
-        <w:t>test</w:t>
-      </w:r>
-      <w:r>
-        <w:rPr>
-          <w:rFonts w:ascii="Helvetica" w:hAnsi="Helvetica"/>
-          <w:lang w:val="de-DE"/>
-        </w:rPr>
         <w:t>s</w:t>
       </w:r>
-      <w:proofErr w:type="spellEnd"/>
       <w:r>
         <w:rPr>
           <w:rFonts w:ascii="Helvetica" w:hAnsi="Helvetica"/>

</xml_diff>